<commit_message>
Changed font to arial to match Unit 1
</commit_message>
<xml_diff>
--- a/Unit2/Unit2 10-12.docx
+++ b/Unit2/Unit2 10-12.docx
@@ -21,6 +21,9 @@
     <w:p>
       <w:pPr>
         <w:spacing w:after="240"/>
+        <w:rPr>
+          <w:rFonts w:ascii="Arial" w:hAnsi="Arial" w:cs="Arial"/>
+        </w:rPr>
       </w:pPr>
       <w:r>
         <w:rPr>
@@ -37,15 +40,23 @@
         </w:rPr>
         <w:t>: 10-12</w:t>
       </w:r>
-    </w:p>
-    <w:p>
-      <w:pPr>
-        <w:spacing w:after="240"/>
-      </w:pPr>
-    </w:p>
-    <w:p>
-      <w:pPr>
-        <w:spacing w:after="240"/>
+      <w:bookmarkStart w:id="0" w:name="_GoBack"/>
+      <w:bookmarkEnd w:id="0"/>
+    </w:p>
+    <w:p>
+      <w:pPr>
+        <w:spacing w:after="240"/>
+        <w:rPr>
+          <w:rFonts w:ascii="Arial" w:hAnsi="Arial" w:cs="Arial"/>
+        </w:rPr>
+      </w:pPr>
+    </w:p>
+    <w:p>
+      <w:pPr>
+        <w:spacing w:after="240"/>
+        <w:rPr>
+          <w:rFonts w:ascii="Arial" w:hAnsi="Arial" w:cs="Arial"/>
+        </w:rPr>
       </w:pPr>
       <w:r>
         <w:rPr>
@@ -58,12 +69,16 @@
     <w:p>
       <w:pPr>
         <w:spacing w:after="240"/>
-      </w:pPr>
-    </w:p>
-    <w:p>
-      <w:pPr>
-        <w:spacing w:after="240"/>
-        <w:rPr>
+        <w:rPr>
+          <w:rFonts w:ascii="Arial" w:hAnsi="Arial" w:cs="Arial"/>
+        </w:rPr>
+      </w:pPr>
+    </w:p>
+    <w:p>
+      <w:pPr>
+        <w:spacing w:after="240"/>
+        <w:rPr>
+          <w:rFonts w:ascii="Arial" w:hAnsi="Arial" w:cs="Arial"/>
           <w:b/>
         </w:rPr>
       </w:pPr>
@@ -79,6 +94,9 @@
     <w:p>
       <w:pPr>
         <w:spacing w:after="240"/>
+        <w:rPr>
+          <w:rFonts w:ascii="Arial" w:hAnsi="Arial" w:cs="Arial"/>
+        </w:rPr>
       </w:pPr>
       <w:r>
         <w:rPr>
@@ -96,6 +114,9 @@
           <w:numId w:val="1"/>
         </w:numPr>
         <w:spacing w:after="240"/>
+        <w:rPr>
+          <w:rFonts w:ascii="Arial" w:hAnsi="Arial" w:cs="Arial"/>
+        </w:rPr>
       </w:pPr>
       <w:r>
         <w:rPr>
@@ -113,6 +134,9 @@
           <w:numId w:val="1"/>
         </w:numPr>
         <w:spacing w:after="240"/>
+        <w:rPr>
+          <w:rFonts w:ascii="Arial" w:hAnsi="Arial" w:cs="Arial"/>
+        </w:rPr>
       </w:pPr>
       <w:r>
         <w:rPr>
@@ -130,6 +154,9 @@
           <w:numId w:val="1"/>
         </w:numPr>
         <w:spacing w:after="240"/>
+        <w:rPr>
+          <w:rFonts w:ascii="Arial" w:hAnsi="Arial" w:cs="Arial"/>
+        </w:rPr>
       </w:pPr>
       <w:r>
         <w:rPr>
@@ -150,6 +177,9 @@
       <w:pPr>
         <w:spacing w:after="240"/>
         <w:ind w:left="720"/>
+        <w:rPr>
+          <w:rFonts w:ascii="Arial" w:hAnsi="Arial" w:cs="Arial"/>
+        </w:rPr>
       </w:pPr>
       <w:r>
         <w:rPr>
@@ -163,6 +193,7 @@
       <w:pPr>
         <w:spacing w:after="240"/>
         <w:rPr>
+          <w:rFonts w:ascii="Arial" w:hAnsi="Arial" w:cs="Arial"/>
           <w:b/>
         </w:rPr>
       </w:pPr>
@@ -183,6 +214,9 @@
           <w:numId w:val="2"/>
         </w:numPr>
         <w:spacing w:after="240"/>
+        <w:rPr>
+          <w:rFonts w:ascii="Arial" w:hAnsi="Arial" w:cs="Arial"/>
+        </w:rPr>
       </w:pPr>
       <w:r>
         <w:rPr>
@@ -200,6 +234,9 @@
           <w:numId w:val="2"/>
         </w:numPr>
         <w:spacing w:after="240"/>
+        <w:rPr>
+          <w:rFonts w:ascii="Arial" w:hAnsi="Arial" w:cs="Arial"/>
+        </w:rPr>
       </w:pPr>
       <w:r>
         <w:rPr>
@@ -217,6 +254,9 @@
           <w:numId w:val="2"/>
         </w:numPr>
         <w:spacing w:after="240"/>
+        <w:rPr>
+          <w:rFonts w:ascii="Arial" w:hAnsi="Arial" w:cs="Arial"/>
+        </w:rPr>
       </w:pPr>
       <w:r>
         <w:rPr>
@@ -234,6 +274,9 @@
           <w:numId w:val="2"/>
         </w:numPr>
         <w:spacing w:after="240"/>
+        <w:rPr>
+          <w:rFonts w:ascii="Arial" w:hAnsi="Arial" w:cs="Arial"/>
+        </w:rPr>
       </w:pPr>
       <w:r>
         <w:rPr>
@@ -251,6 +294,9 @@
           <w:numId w:val="2"/>
         </w:numPr>
         <w:spacing w:after="240"/>
+        <w:rPr>
+          <w:rFonts w:ascii="Arial" w:hAnsi="Arial" w:cs="Arial"/>
+        </w:rPr>
       </w:pPr>
       <w:r>
         <w:rPr>
@@ -268,6 +314,9 @@
           <w:numId w:val="2"/>
         </w:numPr>
         <w:spacing w:after="240"/>
+        <w:rPr>
+          <w:rFonts w:ascii="Arial" w:hAnsi="Arial" w:cs="Arial"/>
+        </w:rPr>
       </w:pPr>
       <w:r>
         <w:rPr>
@@ -285,6 +334,9 @@
           <w:numId w:val="2"/>
         </w:numPr>
         <w:spacing w:after="240"/>
+        <w:rPr>
+          <w:rFonts w:ascii="Arial" w:hAnsi="Arial" w:cs="Arial"/>
+        </w:rPr>
       </w:pPr>
       <w:r>
         <w:rPr>
@@ -313,6 +365,9 @@
       <w:pPr>
         <w:spacing w:after="240"/>
         <w:ind w:left="720"/>
+        <w:rPr>
+          <w:rFonts w:ascii="Arial" w:hAnsi="Arial" w:cs="Arial"/>
+        </w:rPr>
       </w:pPr>
       <w:r>
         <w:rPr>
@@ -327,6 +382,7 @@
       <w:pPr>
         <w:spacing w:after="240"/>
         <w:rPr>
+          <w:rFonts w:ascii="Arial" w:hAnsi="Arial" w:cs="Arial"/>
           <w:b/>
         </w:rPr>
       </w:pPr>
@@ -347,6 +403,9 @@
           <w:numId w:val="3"/>
         </w:numPr>
         <w:spacing w:after="240"/>
+        <w:rPr>
+          <w:rFonts w:ascii="Arial" w:hAnsi="Arial" w:cs="Arial"/>
+        </w:rPr>
       </w:pPr>
       <w:r>
         <w:rPr>
@@ -364,6 +423,9 @@
           <w:numId w:val="3"/>
         </w:numPr>
         <w:spacing w:after="240"/>
+        <w:rPr>
+          <w:rFonts w:ascii="Arial" w:hAnsi="Arial" w:cs="Arial"/>
+        </w:rPr>
       </w:pPr>
       <w:r>
         <w:rPr>
@@ -381,6 +443,9 @@
           <w:numId w:val="3"/>
         </w:numPr>
         <w:spacing w:after="240"/>
+        <w:rPr>
+          <w:rFonts w:ascii="Arial" w:hAnsi="Arial" w:cs="Arial"/>
+        </w:rPr>
       </w:pPr>
       <w:r>
         <w:rPr>
@@ -398,6 +463,9 @@
           <w:numId w:val="3"/>
         </w:numPr>
         <w:spacing w:after="240"/>
+        <w:rPr>
+          <w:rFonts w:ascii="Arial" w:hAnsi="Arial" w:cs="Arial"/>
+        </w:rPr>
       </w:pPr>
       <w:r>
         <w:rPr>
@@ -415,6 +483,9 @@
           <w:numId w:val="3"/>
         </w:numPr>
         <w:spacing w:after="240"/>
+        <w:rPr>
+          <w:rFonts w:ascii="Arial" w:hAnsi="Arial" w:cs="Arial"/>
+        </w:rPr>
       </w:pPr>
       <w:r>
         <w:rPr>
@@ -432,6 +503,9 @@
           <w:numId w:val="3"/>
         </w:numPr>
         <w:spacing w:after="240"/>
+        <w:rPr>
+          <w:rFonts w:ascii="Arial" w:hAnsi="Arial" w:cs="Arial"/>
+        </w:rPr>
       </w:pPr>
       <w:r>
         <w:rPr>
@@ -451,12 +525,16 @@
     <w:p>
       <w:pPr>
         <w:spacing w:after="240"/>
-      </w:pPr>
-    </w:p>
-    <w:p>
-      <w:pPr>
-        <w:spacing w:after="240"/>
-        <w:rPr>
+        <w:rPr>
+          <w:rFonts w:ascii="Arial" w:hAnsi="Arial" w:cs="Arial"/>
+        </w:rPr>
+      </w:pPr>
+    </w:p>
+    <w:p>
+      <w:pPr>
+        <w:spacing w:after="240"/>
+        <w:rPr>
+          <w:rFonts w:ascii="Arial" w:hAnsi="Arial" w:cs="Arial"/>
           <w:b/>
         </w:rPr>
       </w:pPr>
@@ -477,6 +555,9 @@
           <w:numId w:val="4"/>
         </w:numPr>
         <w:spacing w:after="240"/>
+        <w:rPr>
+          <w:rFonts w:ascii="Arial" w:hAnsi="Arial" w:cs="Arial"/>
+        </w:rPr>
       </w:pPr>
       <w:r>
         <w:rPr>
@@ -494,6 +575,9 @@
           <w:numId w:val="4"/>
         </w:numPr>
         <w:spacing w:after="240"/>
+        <w:rPr>
+          <w:rFonts w:ascii="Arial" w:hAnsi="Arial" w:cs="Arial"/>
+        </w:rPr>
       </w:pPr>
       <w:r>
         <w:rPr>
@@ -519,29 +603,16 @@
           <w:numId w:val="5"/>
         </w:numPr>
         <w:spacing w:after="240"/>
-      </w:pPr>
-      <w:r>
-        <w:rPr>
-          <w:rFonts w:ascii="Arial" w:hAnsi="Arial" w:cs="Arial"/>
-          <w:sz w:val="28"/>
-        </w:rPr>
-        <w:t xml:space="preserve">Start with the introductory activity on p. 4 of the activity. (The activity can be downloaded from http://csunplugged.com ) It will be helpful to read through the entire activity in advance, so that you can revise questions, add your own questions, and think about how you might want to structure each part of the activity. The goal is for students to be actively involved in some way and for all students to be able to represent numbers and </w:t>
-      </w:r>
-      <w:proofErr w:type="gramStart"/>
-      <w:r>
-        <w:rPr>
-          <w:rFonts w:ascii="Arial" w:hAnsi="Arial" w:cs="Arial"/>
-          <w:sz w:val="28"/>
-        </w:rPr>
-        <w:t>count</w:t>
-      </w:r>
-      <w:proofErr w:type="gramEnd"/>
-      <w:r>
-        <w:rPr>
-          <w:rFonts w:ascii="Arial" w:hAnsi="Arial" w:cs="Arial"/>
-          <w:sz w:val="28"/>
-        </w:rPr>
-        <w:t xml:space="preserve"> in binary. What follows is the minimal suggestion.</w:t>
+        <w:rPr>
+          <w:rFonts w:ascii="Arial" w:hAnsi="Arial" w:cs="Arial"/>
+        </w:rPr>
+      </w:pPr>
+      <w:r>
+        <w:rPr>
+          <w:rFonts w:ascii="Arial" w:hAnsi="Arial" w:cs="Arial"/>
+          <w:sz w:val="28"/>
+        </w:rPr>
+        <w:t>Start with the introductory activity on p. 4 of the activity. (The activity can be downloaded from http://csunplugged.com ) It will be helpful to read through the entire activity in advance, so that you can revise questions, add your own questions, and think about how you might want to structure each part of the activity. The goal is for students to be actively involved in some way and for all students to be able to represent numbers and count in binary. What follows is the minimal suggestion.</w:t>
       </w:r>
     </w:p>
     <w:p>
@@ -552,6 +623,9 @@
           <w:numId w:val="5"/>
         </w:numPr>
         <w:spacing w:after="240"/>
+        <w:rPr>
+          <w:rFonts w:ascii="Arial" w:hAnsi="Arial" w:cs="Arial"/>
+        </w:rPr>
       </w:pPr>
       <w:r>
         <w:rPr>
@@ -564,16 +638,25 @@
     <w:p>
       <w:pPr>
         <w:spacing w:after="240"/>
-      </w:pPr>
-    </w:p>
-    <w:p>
-      <w:pPr>
-        <w:spacing w:after="240"/>
-      </w:pPr>
-    </w:p>
-    <w:p>
-      <w:pPr>
-        <w:spacing w:after="240"/>
+        <w:rPr>
+          <w:rFonts w:ascii="Arial" w:hAnsi="Arial" w:cs="Arial"/>
+        </w:rPr>
+      </w:pPr>
+    </w:p>
+    <w:p>
+      <w:pPr>
+        <w:spacing w:after="240"/>
+        <w:rPr>
+          <w:rFonts w:ascii="Arial" w:hAnsi="Arial" w:cs="Arial"/>
+        </w:rPr>
+      </w:pPr>
+    </w:p>
+    <w:p>
+      <w:pPr>
+        <w:spacing w:after="240"/>
+        <w:rPr>
+          <w:rFonts w:ascii="Arial" w:hAnsi="Arial" w:cs="Arial"/>
+        </w:rPr>
       </w:pPr>
     </w:p>
     <w:p>
@@ -584,6 +667,9 @@
           <w:numId w:val="6"/>
         </w:numPr>
         <w:spacing w:after="240"/>
+        <w:rPr>
+          <w:rFonts w:ascii="Arial" w:hAnsi="Arial" w:cs="Arial"/>
+        </w:rPr>
       </w:pPr>
       <w:r>
         <w:rPr>
@@ -601,6 +687,9 @@
           <w:numId w:val="7"/>
         </w:numPr>
         <w:spacing w:after="240"/>
+        <w:rPr>
+          <w:rFonts w:ascii="Arial" w:hAnsi="Arial" w:cs="Arial"/>
+        </w:rPr>
       </w:pPr>
       <w:r>
         <w:rPr>
@@ -625,6 +714,9 @@
           <w:numId w:val="7"/>
         </w:numPr>
         <w:spacing w:after="240"/>
+        <w:rPr>
+          <w:rFonts w:ascii="Arial" w:hAnsi="Arial" w:cs="Arial"/>
+        </w:rPr>
       </w:pPr>
       <w:r>
         <w:rPr>
@@ -642,29 +734,16 @@
           <w:numId w:val="7"/>
         </w:numPr>
         <w:spacing w:after="240"/>
-      </w:pPr>
-      <w:r>
-        <w:rPr>
-          <w:rFonts w:ascii="Arial" w:hAnsi="Arial" w:cs="Arial"/>
-          <w:sz w:val="28"/>
-        </w:rPr>
-        <w:t xml:space="preserve">Have different groups of 5 students at a time come to the front and have the other students provide counting and representation challenges. You could also have a competition with multiple teams of students each trying to get the answer. There are many other possibilities. Be </w:t>
-      </w:r>
-      <w:proofErr w:type="gramStart"/>
-      <w:r>
-        <w:rPr>
-          <w:rFonts w:ascii="Arial" w:hAnsi="Arial" w:cs="Arial"/>
-          <w:sz w:val="28"/>
-        </w:rPr>
-        <w:t>creative</w:t>
-      </w:r>
-      <w:proofErr w:type="gramEnd"/>
-      <w:r>
-        <w:rPr>
-          <w:rFonts w:ascii="Arial" w:hAnsi="Arial" w:cs="Arial"/>
-          <w:sz w:val="28"/>
-        </w:rPr>
-        <w:t>!!</w:t>
+        <w:rPr>
+          <w:rFonts w:ascii="Arial" w:hAnsi="Arial" w:cs="Arial"/>
+        </w:rPr>
+      </w:pPr>
+      <w:r>
+        <w:rPr>
+          <w:rFonts w:ascii="Arial" w:hAnsi="Arial" w:cs="Arial"/>
+          <w:sz w:val="28"/>
+        </w:rPr>
+        <w:t>Have different groups of 5 students at a time come to the front and have the other students provide counting and representation challenges. You could also have a competition with multiple teams of students each trying to get the answer. There are many other possibilities. Be creative!!</w:t>
       </w:r>
     </w:p>
     <w:p>
@@ -675,6 +754,9 @@
           <w:numId w:val="6"/>
         </w:numPr>
         <w:spacing w:after="240"/>
+        <w:rPr>
+          <w:rFonts w:ascii="Arial" w:hAnsi="Arial" w:cs="Arial"/>
+        </w:rPr>
       </w:pPr>
       <w:r>
         <w:rPr>
@@ -692,6 +774,9 @@
           <w:numId w:val="6"/>
         </w:numPr>
         <w:spacing w:after="240"/>
+        <w:rPr>
+          <w:rFonts w:ascii="Arial" w:hAnsi="Arial" w:cs="Arial"/>
+        </w:rPr>
       </w:pPr>
       <w:r>
         <w:rPr>
@@ -717,6 +802,9 @@
           <w:numId w:val="6"/>
         </w:numPr>
         <w:spacing w:after="240"/>
+        <w:rPr>
+          <w:rFonts w:ascii="Arial" w:hAnsi="Arial" w:cs="Arial"/>
+        </w:rPr>
       </w:pPr>
       <w:r>
         <w:rPr>
@@ -734,6 +822,9 @@
           <w:numId w:val="6"/>
         </w:numPr>
         <w:spacing w:after="240"/>
+        <w:rPr>
+          <w:rFonts w:ascii="Arial" w:hAnsi="Arial" w:cs="Arial"/>
+        </w:rPr>
       </w:pPr>
       <w:r>
         <w:rPr>
@@ -762,12 +853,16 @@
       <w:pPr>
         <w:spacing w:after="240"/>
         <w:ind w:left="360"/>
-      </w:pPr>
-    </w:p>
-    <w:p>
-      <w:pPr>
-        <w:spacing w:after="240"/>
-        <w:rPr>
+        <w:rPr>
+          <w:rFonts w:ascii="Arial" w:hAnsi="Arial" w:cs="Arial"/>
+        </w:rPr>
+      </w:pPr>
+    </w:p>
+    <w:p>
+      <w:pPr>
+        <w:spacing w:after="240"/>
+        <w:rPr>
+          <w:rFonts w:ascii="Arial" w:hAnsi="Arial" w:cs="Arial"/>
           <w:b/>
         </w:rPr>
       </w:pPr>
@@ -788,6 +883,9 @@
           <w:numId w:val="8"/>
         </w:numPr>
         <w:spacing w:after="240"/>
+        <w:rPr>
+          <w:rFonts w:ascii="Arial" w:hAnsi="Arial" w:cs="Arial"/>
+        </w:rPr>
       </w:pPr>
       <w:r>
         <w:rPr>
@@ -805,6 +903,9 @@
           <w:numId w:val="8"/>
         </w:numPr>
         <w:spacing w:after="240"/>
+        <w:rPr>
+          <w:rFonts w:ascii="Arial" w:hAnsi="Arial" w:cs="Arial"/>
+        </w:rPr>
       </w:pPr>
       <w:r>
         <w:rPr>
@@ -823,6 +924,9 @@
           <w:numId w:val="8"/>
         </w:numPr>
         <w:spacing w:after="240"/>
+        <w:rPr>
+          <w:rFonts w:ascii="Arial" w:hAnsi="Arial" w:cs="Arial"/>
+        </w:rPr>
       </w:pPr>
       <w:r>
         <w:rPr>
@@ -840,9 +944,10 @@
           <w:numId w:val="8"/>
         </w:numPr>
         <w:spacing w:after="240"/>
-      </w:pPr>
-      <w:bookmarkStart w:id="0" w:name="_GoBack"/>
-      <w:bookmarkEnd w:id="0"/>
+        <w:rPr>
+          <w:rFonts w:ascii="Arial" w:hAnsi="Arial" w:cs="Arial"/>
+        </w:rPr>
+      </w:pPr>
       <w:r>
         <w:rPr>
           <w:rFonts w:ascii="Arial" w:hAnsi="Arial" w:cs="Arial"/>
@@ -854,9 +959,17 @@
     <w:p>
       <w:pPr>
         <w:spacing w:after="240"/>
-      </w:pPr>
-    </w:p>
-    <w:p>
+        <w:rPr>
+          <w:rFonts w:ascii="Arial" w:hAnsi="Arial" w:cs="Arial"/>
+        </w:rPr>
+      </w:pPr>
+    </w:p>
+    <w:p>
+      <w:pPr>
+        <w:rPr>
+          <w:rFonts w:ascii="Arial" w:hAnsi="Arial" w:cs="Arial"/>
+        </w:rPr>
+      </w:pPr>
       <w:r>
         <w:rPr>
           <w:rFonts w:ascii="Arial" w:hAnsi="Arial" w:cs="Arial"/>
@@ -865,7 +978,13 @@
         <w:br w:type="page"/>
       </w:r>
     </w:p>
-    <w:p/>
+    <w:p>
+      <w:pPr>
+        <w:rPr>
+          <w:rFonts w:ascii="Arial" w:hAnsi="Arial" w:cs="Arial"/>
+        </w:rPr>
+      </w:pPr>
+    </w:p>
     <w:sectPr>
       <w:pgSz w:w="12240" w:h="15840"/>
       <w:pgMar w:top="1440" w:right="1440" w:bottom="1440" w:left="1440" w:header="720" w:footer="720" w:gutter="0"/>
@@ -2509,7 +2628,7 @@
 </file>
 
 <file path=customXml/itemProps1.xml><?xml version="1.0" encoding="utf-8"?>
-<ds:datastoreItem xmlns:ds="http://schemas.openxmlformats.org/officeDocument/2006/customXml" ds:itemID="{A52E41FF-104C-4318-A4A0-AC0D1BFB8D35}">
+<ds:datastoreItem xmlns:ds="http://schemas.openxmlformats.org/officeDocument/2006/customXml" ds:itemID="{BB3F8DCF-D4E0-4DEE-8AC6-78F2F2985DF1}">
   <ds:schemaRefs>
     <ds:schemaRef ds:uri="http://schemas.openxmlformats.org/officeDocument/2006/bibliography"/>
   </ds:schemaRefs>

</xml_diff>